<commit_message>
Revised Known Issues Document
Title is now underlined
Added that it is possible to lose some data from the socket, this is an intermittent issue.
</commit_message>
<xml_diff>
--- a/Documents/KnownBugs.docx
+++ b/Documents/KnownBugs.docx
@@ -9,6 +9,7 @@
           <w:rFonts w:ascii="Times New Roman" w:hAnsi="Times New Roman" w:cs="Times New Roman"/>
           <w:b/>
           <w:sz w:val="32"/>
+          <w:u w:val="single"/>
         </w:rPr>
       </w:pPr>
       <w:r>
@@ -16,6 +17,7 @@
           <w:rFonts w:ascii="Times New Roman" w:hAnsi="Times New Roman" w:cs="Times New Roman"/>
           <w:b/>
           <w:sz w:val="32"/>
+          <w:u w:val="single"/>
         </w:rPr>
         <w:t>Known Issues</w:t>
       </w:r>
@@ -27,8 +29,6 @@
           <w:sz w:val="24"/>
         </w:rPr>
       </w:pPr>
-      <w:bookmarkStart w:id="0" w:name="_GoBack"/>
-      <w:bookmarkEnd w:id="0"/>
     </w:p>
     <w:p>
       <w:pPr>
@@ -77,6 +77,8 @@
         </w:rPr>
         <w:t xml:space="preserve"> are only temporary for that single instance.</w:t>
       </w:r>
+      <w:bookmarkStart w:id="0" w:name="_GoBack"/>
+      <w:bookmarkEnd w:id="0"/>
     </w:p>
     <w:p>
       <w:pPr>
@@ -169,23 +171,7 @@
           <w:rFonts w:ascii="Times New Roman" w:hAnsi="Times New Roman" w:cs="Times New Roman"/>
           <w:sz w:val="24"/>
         </w:rPr>
-        <w:t xml:space="preserve"> provide </w:t>
-      </w:r>
-      <w:proofErr w:type="spellStart"/>
-      <w:r>
-        <w:rPr>
-          <w:rFonts w:ascii="Times New Roman" w:hAnsi="Times New Roman" w:cs="Times New Roman"/>
-          <w:sz w:val="24"/>
-        </w:rPr>
-        <w:t>their</w:t>
-      </w:r>
-      <w:proofErr w:type="spellEnd"/>
-      <w:r>
-        <w:rPr>
-          <w:rFonts w:ascii="Times New Roman" w:hAnsi="Times New Roman" w:cs="Times New Roman"/>
-          <w:sz w:val="24"/>
-        </w:rPr>
-        <w:t xml:space="preserve"> email, address, and phone numbers, the values are simply not validated to assure for proper accuracy.</w:t>
+        <w:t xml:space="preserve"> provide their email, address, and phone numbers, the values are simply not validated to assure for proper accuracy.</w:t>
       </w:r>
     </w:p>
     <w:p>
@@ -347,6 +333,66 @@
           <w:sz w:val="24"/>
         </w:rPr>
         <w:t>Support the use of a Database backend.</w:t>
+      </w:r>
+    </w:p>
+    <w:p>
+      <w:pPr>
+        <w:pStyle w:val="ListParagraph"/>
+        <w:numPr>
+          <w:ilvl w:val="0"/>
+          <w:numId w:val="1"/>
+        </w:numPr>
+        <w:rPr>
+          <w:rFonts w:ascii="Times New Roman" w:hAnsi="Times New Roman" w:cs="Times New Roman"/>
+          <w:sz w:val="24"/>
+        </w:rPr>
+      </w:pPr>
+      <w:r>
+        <w:rPr>
+          <w:rFonts w:ascii="Times New Roman" w:hAnsi="Times New Roman" w:cs="Times New Roman"/>
+          <w:sz w:val="24"/>
+        </w:rPr>
+        <w:t>It is possible that some output could be lost from the socket; this is an intermittent issue.</w:t>
+      </w:r>
+    </w:p>
+    <w:p>
+      <w:pPr>
+        <w:pStyle w:val="ListParagraph"/>
+        <w:numPr>
+          <w:ilvl w:val="1"/>
+          <w:numId w:val="1"/>
+        </w:numPr>
+        <w:rPr>
+          <w:rFonts w:ascii="Times New Roman" w:hAnsi="Times New Roman" w:cs="Times New Roman"/>
+          <w:sz w:val="24"/>
+        </w:rPr>
+      </w:pPr>
+      <w:r>
+        <w:rPr>
+          <w:rFonts w:ascii="Times New Roman" w:hAnsi="Times New Roman" w:cs="Times New Roman"/>
+          <w:sz w:val="24"/>
+        </w:rPr>
+        <w:t>I am unsure as to what is causing the issue, sometimes it’ll work perfectly fine – other times some data is lost.</w:t>
+      </w:r>
+    </w:p>
+    <w:p>
+      <w:pPr>
+        <w:pStyle w:val="ListParagraph"/>
+        <w:numPr>
+          <w:ilvl w:val="2"/>
+          <w:numId w:val="1"/>
+        </w:numPr>
+        <w:rPr>
+          <w:rFonts w:ascii="Times New Roman" w:hAnsi="Times New Roman" w:cs="Times New Roman"/>
+          <w:sz w:val="24"/>
+        </w:rPr>
+      </w:pPr>
+      <w:r>
+        <w:rPr>
+          <w:rFonts w:ascii="Times New Roman" w:hAnsi="Times New Roman" w:cs="Times New Roman"/>
+          <w:sz w:val="24"/>
+        </w:rPr>
+        <w:t>More testing will be required on various platforms to track down the issue.</w:t>
       </w:r>
     </w:p>
     <w:sectPr>
@@ -493,7 +539,7 @@
         <w:sz w:val="24"/>
         <w:lang w:val="de-DE"/>
       </w:rPr>
-      <w:t>Montag, 3. Dezember 2018</w:t>
+      <w:t>Mittwoch, 5. Dezember 2018</w:t>
     </w:r>
     <w:r>
       <w:rPr>
@@ -508,7 +554,7 @@
         <w:sz w:val="24"/>
         <w:lang w:val="de-DE"/>
       </w:rPr>
-      <w:t xml:space="preserve"> </w:t>
+      <w:t xml:space="preserve"> - </w:t>
     </w:r>
     <w:r>
       <w:rPr>
@@ -516,7 +562,7 @@
         <w:sz w:val="24"/>
         <w:lang w:val="de-DE"/>
       </w:rPr>
-      <w:t xml:space="preserve">- </w:t>
+      <w:fldChar w:fldCharType="begin"/>
     </w:r>
     <w:r>
       <w:rPr>
@@ -524,7 +570,7 @@
         <w:sz w:val="24"/>
         <w:lang w:val="de-DE"/>
       </w:rPr>
-      <w:fldChar w:fldCharType="begin"/>
+      <w:instrText xml:space="preserve"> TIME \@ "HH:mm:ss" </w:instrText>
     </w:r>
     <w:r>
       <w:rPr>
@@ -532,24 +578,16 @@
         <w:sz w:val="24"/>
         <w:lang w:val="de-DE"/>
       </w:rPr>
-      <w:instrText xml:space="preserve"> TIME \@ "HH:mm:ss" </w:instrText>
-    </w:r>
-    <w:r>
-      <w:rPr>
-        <w:rFonts w:ascii="Times New Roman" w:hAnsi="Times New Roman" w:cs="Times New Roman"/>
+      <w:fldChar w:fldCharType="separate"/>
+    </w:r>
+    <w:r>
+      <w:rPr>
+        <w:rFonts w:ascii="Times New Roman" w:hAnsi="Times New Roman" w:cs="Times New Roman"/>
+        <w:noProof/>
         <w:sz w:val="24"/>
         <w:lang w:val="de-DE"/>
       </w:rPr>
-      <w:fldChar w:fldCharType="separate"/>
-    </w:r>
-    <w:r>
-      <w:rPr>
-        <w:rFonts w:ascii="Times New Roman" w:hAnsi="Times New Roman" w:cs="Times New Roman"/>
-        <w:noProof/>
-        <w:sz w:val="24"/>
-        <w:lang w:val="de-DE"/>
-      </w:rPr>
-      <w:t>09:08:42</w:t>
+      <w:t>09:36:05</w:t>
     </w:r>
     <w:r>
       <w:rPr>

</xml_diff>